<commit_message>
attached pdf of solutions
</commit_message>
<xml_diff>
--- a/All_Question_Explaination.docx
+++ b/All_Question_Explaination.docx
@@ -3,7 +3,19 @@
 <w:document xmlns:wpc="http://schemas.microsoft.com/office/word/2010/wordprocessingCanvas" xmlns:cx="http://schemas.microsoft.com/office/drawing/2014/chartex" xmlns:cx1="http://schemas.microsoft.com/office/drawing/2015/9/8/chartex" xmlns:cx2="http://schemas.microsoft.com/office/drawing/2015/10/21/chartex" xmlns:cx3="http://schemas.microsoft.com/office/drawing/2016/5/9/chartex" xmlns:cx4="http://schemas.microsoft.com/office/drawing/2016/5/10/chartex" xmlns:cx5="http://schemas.microsoft.com/office/drawing/2016/5/11/chartex" xmlns:cx6="http://schemas.microsoft.com/office/drawing/2016/5/12/chartex" xmlns:cx7="http://schemas.microsoft.com/office/drawing/2016/5/13/chartex" xmlns:cx8="http://schemas.microsoft.com/office/drawing/2016/5/14/chartex" xmlns:mc="http://schemas.openxmlformats.org/markup-compatibility/2006" xmlns:aink="http://schemas.microsoft.com/office/drawing/2016/ink" xmlns:am3d="http://schemas.microsoft.com/office/drawing/2017/model3d" xmlns:o="urn:schemas-microsoft-com:office:office" xmlns:oel="http://schemas.microsoft.com/office/2019/extlst" xmlns:r="http://schemas.openxmlformats.org/officeDocument/2006/relationships" xmlns:m="http://schemas.openxmlformats.org/officeDocument/2006/math" xmlns:v="urn:schemas-microsoft-com:vml" xmlns:wp14="http://schemas.microsoft.com/office/word/2010/wordprocessingDrawing" xmlns:wp="http://schemas.openxmlformats.org/drawingml/2006/wordprocessingDrawing" xmlns:w10="urn:schemas-microsoft-com:office:word" xmlns:w="http://schemas.openxmlformats.org/wordprocessingml/2006/main" xmlns:w14="http://schemas.microsoft.com/office/word/2010/wordml" xmlns:w15="http://schemas.microsoft.com/office/word/2012/wordml" xmlns:w16cex="http://schemas.microsoft.com/office/word/2018/wordml/cex" xmlns:w16cid="http://schemas.microsoft.com/office/word/2016/wordml/cid" xmlns:w16="http://schemas.microsoft.com/office/word/2018/wordml" xmlns:w16sdtdh="http://schemas.microsoft.com/office/word/2020/wordml/sdtdatahash" xmlns:w16se="http://schemas.microsoft.com/office/word/2015/wordml/symex" xmlns:wpg="http://schemas.microsoft.com/office/word/2010/wordprocessingGroup" xmlns:wpi="http://schemas.microsoft.com/office/word/2010/wordprocessingInk" xmlns:wne="http://schemas.microsoft.com/office/word/2006/wordml" xmlns:wps="http://schemas.microsoft.com/office/word/2010/wordprocessingShape" mc:Ignorable="w14 w15 w16se w16cid w16 w16cex w16sdtdh wp14">
   <w:body>
     <w:p>
-      <w:r>
+      <w:pPr>
+        <w:rPr>
+          <w:b/>
+          <w:bCs/>
+          <w:u w:val="single"/>
+        </w:rPr>
+      </w:pPr>
+      <w:r>
+        <w:rPr>
+          <w:b/>
+          <w:bCs/>
+          <w:u w:val="single"/>
+        </w:rPr>
         <w:t xml:space="preserve">Question A </w:t>
       </w:r>
     </w:p>
@@ -79,10 +91,10 @@
             <v:path o:extrusionok="f" gradientshapeok="t" o:connecttype="rect"/>
             <o:lock v:ext="edit" aspectratio="t"/>
           </v:shapetype>
-          <v:shape id="_x0000_i1041" type="#_x0000_t75" style="width:482.25pt;height:612pt" o:ole="">
+          <v:shape id="_x0000_i1025" type="#_x0000_t75" style="width:482.25pt;height:612pt" o:ole="">
             <v:imagedata r:id="rId4" o:title=""/>
           </v:shape>
-          <o:OLEObject Type="Embed" ProgID="Word.OpenDocumentText.12" ShapeID="_x0000_i1041" DrawAspect="Content" ObjectID="_1759308143" r:id="rId5"/>
+          <o:OLEObject Type="Embed" ProgID="Word.OpenDocumentText.12" ShapeID="_x0000_i1025" DrawAspect="Content" ObjectID="_1759308746" r:id="rId5"/>
         </w:object>
       </w:r>
     </w:p>
@@ -131,21 +143,7 @@
           <w:u w:val="single"/>
         </w:rPr>
         <w:lastRenderedPageBreak/>
-        <w:t xml:space="preserve">Using TDD approach, all test cases are defined in LineSegmentOverlapTest.java. </w:t>
-      </w:r>
-      <w:proofErr w:type="gramStart"/>
-      <w:r>
-        <w:rPr>
-          <w:u w:val="single"/>
-        </w:rPr>
-        <w:t>(</w:t>
-      </w:r>
-      <w:proofErr w:type="gramEnd"/>
-      <w:r>
-        <w:rPr>
-          <w:u w:val="single"/>
-        </w:rPr>
-        <w:t xml:space="preserve">available in </w:t>
+        <w:t xml:space="preserve">Using TDD approach, all test cases are defined in LineSegmentOverlapTest.java. (available in </w:t>
       </w:r>
       <w:proofErr w:type="spellStart"/>
       <w:r>
@@ -207,10 +205,10 @@
     <w:p>
       <w:r>
         <w:object w:dxaOrig="10800" w:dyaOrig="13495" w14:anchorId="48DC3DBC">
-          <v:shape id="_x0000_i1100" type="#_x0000_t75" style="width:540.7pt;height:606.55pt" o:ole="">
+          <v:shape id="_x0000_i1026" type="#_x0000_t75" style="width:540.75pt;height:606.75pt" o:ole="">
             <v:imagedata r:id="rId6" o:title=""/>
           </v:shape>
-          <o:OLEObject Type="Embed" ProgID="Word.OpenDocumentText.12" ShapeID="_x0000_i1100" DrawAspect="Content" ObjectID="_1759308144" r:id="rId7"/>
+          <o:OLEObject Type="Embed" ProgID="Word.OpenDocumentText.12" ShapeID="_x0000_i1026" DrawAspect="Content" ObjectID="_1759308747" r:id="rId7"/>
         </w:object>
       </w:r>
     </w:p>
@@ -389,10 +387,10 @@
     <w:p>
       <w:r>
         <w:object w:dxaOrig="10800" w:dyaOrig="13044" w14:anchorId="43097227">
-          <v:shape id="_x0000_i1083" type="#_x0000_t75" style="width:497.2pt;height:463.9pt" o:ole="">
+          <v:shape id="_x0000_i1027" type="#_x0000_t75" style="width:497.25pt;height:463.5pt" o:ole="">
             <v:imagedata r:id="rId8" o:title=""/>
           </v:shape>
-          <o:OLEObject Type="Embed" ProgID="Word.OpenDocumentText.12" ShapeID="_x0000_i1083" DrawAspect="Content" ObjectID="_1759308145" r:id="rId9"/>
+          <o:OLEObject Type="Embed" ProgID="Word.OpenDocumentText.12" ShapeID="_x0000_i1027" DrawAspect="Content" ObjectID="_1759308748" r:id="rId9"/>
         </w:object>
       </w:r>
     </w:p>
@@ -836,10 +834,10 @@
     <w:p>
       <w:r>
         <w:object w:dxaOrig="10800" w:dyaOrig="12595" w14:anchorId="76B9864B">
-          <v:shape id="_x0000_i1102" type="#_x0000_t75" style="width:540pt;height:432.7pt" o:ole="">
+          <v:shape id="_x0000_i1028" type="#_x0000_t75" style="width:540pt;height:432.75pt" o:ole="">
             <v:imagedata r:id="rId10" o:title=""/>
           </v:shape>
-          <o:OLEObject Type="Embed" ProgID="Word.OpenDocumentText.12" ShapeID="_x0000_i1102" DrawAspect="Content" ObjectID="_1759308146" r:id="rId11"/>
+          <o:OLEObject Type="Embed" ProgID="Word.OpenDocumentText.12" ShapeID="_x0000_i1028" DrawAspect="Content" ObjectID="_1759308749" r:id="rId11"/>
         </w:object>
       </w:r>
     </w:p>
@@ -849,10 +847,10 @@
     <w:p>
       <w:r>
         <w:object w:dxaOrig="10800" w:dyaOrig="7197" w14:anchorId="4661D259">
-          <v:shape id="_x0000_i1103" type="#_x0000_t75" style="width:540pt;height:277.15pt" o:ole="">
+          <v:shape id="_x0000_i1029" type="#_x0000_t75" style="width:540pt;height:276.75pt" o:ole="">
             <v:imagedata r:id="rId12" o:title=""/>
           </v:shape>
-          <o:OLEObject Type="Embed" ProgID="Word.OpenDocumentText.12" ShapeID="_x0000_i1103" DrawAspect="Content" ObjectID="_1759308147" r:id="rId13"/>
+          <o:OLEObject Type="Embed" ProgID="Word.OpenDocumentText.12" ShapeID="_x0000_i1029" DrawAspect="Content" ObjectID="_1759308750" r:id="rId13"/>
         </w:object>
       </w:r>
     </w:p>
@@ -862,10 +860,10 @@
     <w:p>
       <w:r>
         <w:object w:dxaOrig="10800" w:dyaOrig="8546" w14:anchorId="31CF77C6">
-          <v:shape id="_x0000_i1104" type="#_x0000_t75" style="width:540pt;height:382.4pt" o:ole="">
+          <v:shape id="_x0000_i1030" type="#_x0000_t75" style="width:540pt;height:382.5pt" o:ole="">
             <v:imagedata r:id="rId14" o:title=""/>
           </v:shape>
-          <o:OLEObject Type="Embed" ProgID="Word.OpenDocumentText.12" ShapeID="_x0000_i1104" DrawAspect="Content" ObjectID="_1759308148" r:id="rId15"/>
+          <o:OLEObject Type="Embed" ProgID="Word.OpenDocumentText.12" ShapeID="_x0000_i1030" DrawAspect="Content" ObjectID="_1759308751" r:id="rId15"/>
         </w:object>
       </w:r>
     </w:p>
@@ -1290,6 +1288,7 @@
   <w:style w:type="character" w:default="1" w:styleId="DefaultParagraphFont">
     <w:name w:val="Default Paragraph Font"/>
     <w:uiPriority w:val="1"/>
+    <w:semiHidden/>
     <w:unhideWhenUsed/>
   </w:style>
   <w:style w:type="table" w:default="1" w:styleId="TableNormal">

</xml_diff>